<commit_message>
Ajuste de alguns problemas
</commit_message>
<xml_diff>
--- a/Artigo Fake News - Computer.docx
+++ b/Artigo Fake News - Computer.docx
@@ -157,7 +157,25 @@
           <w:sz w:val="18"/>
           <w14:ligatures w14:val="standard"/>
         </w:rPr>
-        <w:t xml:space="preserve">This paper shows a computational solution's main results to analyze Brazilian fake news in a political context. Firstly, a data set with different news was </w:t>
+        <w:t xml:space="preserve">This paper shows a computational solution's main results to </w:t>
+      </w:r>
+      <w:r>
+        <w:rPr>
+          <w:rFonts w:cstheme="minorBidi"/>
+          <w:b w:val="0"/>
+          <w:sz w:val="18"/>
+          <w14:ligatures w14:val="standard"/>
+        </w:rPr>
+        <w:t>identify</w:t>
+      </w:r>
+      <w:r>
+        <w:rPr>
+          <w:rFonts w:cstheme="minorBidi"/>
+          <w:b w:val="0"/>
+          <w:sz w:val="18"/>
+          <w14:ligatures w14:val="standard"/>
+        </w:rPr>
+        <w:t xml:space="preserve"> Brazilian fake news in a political context. Firstly, a data set with different news was </w:t>
       </w:r>
       <w:r>
         <w:rPr>
@@ -4200,7 +4218,7 @@
             <w:noProof/>
             <w:lang w:val="pt-BR"/>
           </w:rPr>
-          <m:t>=log10</m:t>
+          <m:t>=log</m:t>
         </m:r>
         <m:d>
           <m:dPr>
@@ -19440,9 +19458,9 @@
           <w:lang w:val="pt-BR"/>
         </w:rPr>
         <w:drawing>
-          <wp:inline distT="0" distB="0" distL="0" distR="0" wp14:anchorId="05F85AF0" wp14:editId="137FBC59">
-            <wp:extent cx="3048000" cy="1396587"/>
-            <wp:effectExtent l="0" t="0" r="0" b="0"/>
+          <wp:inline distT="0" distB="0" distL="0" distR="0" wp14:anchorId="05F85AF0" wp14:editId="405761B0">
+            <wp:extent cx="3200400" cy="1460032"/>
+            <wp:effectExtent l="0" t="0" r="0" b="6985"/>
             <wp:docPr id="10" name="Imagem 10" descr="Mapa com linhas pretas em fundo branco&#10;&#10;Descrição gerada automaticamente"/>
             <wp:cNvGraphicFramePr>
               <a:graphicFrameLocks xmlns:a="http://schemas.openxmlformats.org/drawingml/2006/main" noChangeAspect="1"/>
@@ -19454,7 +19472,7 @@
                     <pic:cNvPr id="6" name="Imagem 6" descr="Mapa com linhas pretas em fundo branco&#10;&#10;Descrição gerada automaticamente"/>
                     <pic:cNvPicPr/>
                   </pic:nvPicPr>
-                  <pic:blipFill>
+                  <pic:blipFill rotWithShape="1">
                     <a:blip r:embed="rId21" cstate="print">
                       <a:extLst>
                         <a:ext uri="{28A0092B-C50C-407E-A947-70E740481C1C}">
@@ -19462,18 +19480,25 @@
                         </a:ext>
                       </a:extLst>
                     </a:blip>
-                    <a:stretch>
-                      <a:fillRect/>
-                    </a:stretch>
+                    <a:srcRect l="2716" t="3611" r="4050" b="3560"/>
+                    <a:stretch/>
                   </pic:blipFill>
-                  <pic:spPr>
+                  <pic:spPr bwMode="auto">
                     <a:xfrm>
                       <a:off x="0" y="0"/>
-                      <a:ext cx="3048000" cy="1396587"/>
+                      <a:ext cx="3224510" cy="1471031"/>
                     </a:xfrm>
                     <a:prstGeom prst="rect">
                       <a:avLst/>
                     </a:prstGeom>
+                    <a:ln>
+                      <a:noFill/>
+                    </a:ln>
+                    <a:extLst>
+                      <a:ext uri="{53640926-AAD7-44D8-BBD7-CCE9431645EC}">
+                        <a14:shadowObscured xmlns:a14="http://schemas.microsoft.com/office/drawing/2010/main"/>
+                      </a:ext>
+                    </a:extLst>
                   </pic:spPr>
                 </pic:pic>
               </a:graphicData>

</xml_diff>

<commit_message>
ajuste de alguns erros - Laura
</commit_message>
<xml_diff>
--- a/Artigo Fake News - Computer.docx
+++ b/Artigo Fake News - Computer.docx
@@ -10560,7 +10560,21 @@
           <w:noProof/>
           <w:lang w:val="pt-BR"/>
         </w:rPr>
-        <w:t>, a saída desse processo é um conjunto de tamanho 3, dentro dele há um vetor</w:t>
+        <w:t xml:space="preserve">, </w:t>
+      </w:r>
+      <w:r>
+        <w:rPr>
+          <w:noProof/>
+          <w:lang w:val="pt-BR"/>
+        </w:rPr>
+        <w:t xml:space="preserve">com os dados de treinamento (Tabela 1.) e </w:t>
+      </w:r>
+      <w:r>
+        <w:rPr>
+          <w:noProof/>
+          <w:lang w:val="pt-BR"/>
+        </w:rPr>
+        <w:t>a saída desse processo é um conjunto de tamanho 3, dentro dele há um vetor</w:t>
       </w:r>
       <w:r>
         <w:rPr>
@@ -10834,7 +10848,21 @@
           <w:noProof/>
           <w:lang w:val="pt-BR"/>
         </w:rPr>
-        <w:t xml:space="preserve"> (Fgura 3)</w:t>
+        <w:t xml:space="preserve"> (F</w:t>
+      </w:r>
+      <w:r>
+        <w:rPr>
+          <w:noProof/>
+          <w:lang w:val="pt-BR"/>
+        </w:rPr>
+        <w:t>i</w:t>
+      </w:r>
+      <w:r>
+        <w:rPr>
+          <w:noProof/>
+          <w:lang w:val="pt-BR"/>
+        </w:rPr>
+        <w:t>gura 3)</w:t>
       </w:r>
       <w:r>
         <w:rPr>
@@ -12248,210 +12276,91 @@
           <w:noProof/>
           <w:lang w:val="pt-BR"/>
         </w:rPr>
-        <w:t>Durante</w:t>
-      </w:r>
-      <w:r>
-        <w:rPr>
-          <w:noProof/>
-          <w:spacing w:val="-7"/>
-          <w:lang w:val="pt-BR"/>
-        </w:rPr>
-        <w:t xml:space="preserve"> </w:t>
-      </w:r>
-      <w:r>
-        <w:rPr>
-          <w:noProof/>
-          <w:lang w:val="pt-BR"/>
-        </w:rPr>
-        <w:t>a</w:t>
-      </w:r>
-      <w:r>
-        <w:rPr>
-          <w:noProof/>
-          <w:spacing w:val="-5"/>
-          <w:lang w:val="pt-BR"/>
-        </w:rPr>
-        <w:t xml:space="preserve"> </w:t>
-      </w:r>
-      <w:r>
-        <w:rPr>
-          <w:noProof/>
-          <w:lang w:val="pt-BR"/>
-        </w:rPr>
-        <w:t>análise</w:t>
-      </w:r>
-      <w:r>
-        <w:rPr>
-          <w:noProof/>
-          <w:spacing w:val="-7"/>
-          <w:lang w:val="pt-BR"/>
-        </w:rPr>
-        <w:t xml:space="preserve"> </w:t>
-      </w:r>
-      <w:r>
-        <w:rPr>
-          <w:noProof/>
-          <w:lang w:val="pt-BR"/>
-        </w:rPr>
-        <w:t>feita</w:t>
-      </w:r>
-      <w:r>
-        <w:rPr>
-          <w:noProof/>
-          <w:spacing w:val="-7"/>
-          <w:lang w:val="pt-BR"/>
-        </w:rPr>
-        <w:t xml:space="preserve"> </w:t>
-      </w:r>
-      <w:r>
-        <w:rPr>
-          <w:noProof/>
-          <w:lang w:val="pt-BR"/>
-        </w:rPr>
-        <w:t>na</w:t>
-      </w:r>
-      <w:r>
-        <w:rPr>
-          <w:noProof/>
-          <w:spacing w:val="-5"/>
-          <w:lang w:val="pt-BR"/>
-        </w:rPr>
-        <w:t xml:space="preserve"> </w:t>
-      </w:r>
-      <w:r>
-        <w:rPr>
-          <w:noProof/>
-          <w:lang w:val="pt-BR"/>
-        </w:rPr>
-        <w:t>base</w:t>
-      </w:r>
-      <w:r>
-        <w:rPr>
-          <w:noProof/>
-          <w:spacing w:val="-7"/>
-          <w:lang w:val="pt-BR"/>
-        </w:rPr>
-        <w:t xml:space="preserve"> </w:t>
-      </w:r>
-      <w:r>
-        <w:rPr>
-          <w:noProof/>
-          <w:lang w:val="pt-BR"/>
-        </w:rPr>
-        <w:t>de</w:t>
-      </w:r>
-      <w:r>
-        <w:rPr>
-          <w:noProof/>
-          <w:spacing w:val="-7"/>
-          <w:lang w:val="pt-BR"/>
-        </w:rPr>
-        <w:t xml:space="preserve"> </w:t>
-      </w:r>
-      <w:r>
-        <w:rPr>
-          <w:noProof/>
-          <w:lang w:val="pt-BR"/>
-        </w:rPr>
-        <w:t>treinamento,</w:t>
-      </w:r>
-      <w:r>
-        <w:rPr>
-          <w:noProof/>
-          <w:spacing w:val="-6"/>
-          <w:lang w:val="pt-BR"/>
-        </w:rPr>
-        <w:t xml:space="preserve"> </w:t>
-      </w:r>
-      <w:r>
-        <w:rPr>
-          <w:noProof/>
-          <w:lang w:val="pt-BR"/>
-        </w:rPr>
-        <w:t>verificou-se</w:t>
-      </w:r>
-      <w:r>
-        <w:rPr>
-          <w:noProof/>
-          <w:spacing w:val="-7"/>
-          <w:lang w:val="pt-BR"/>
-        </w:rPr>
-        <w:t xml:space="preserve"> </w:t>
-      </w:r>
-      <w:r>
-        <w:rPr>
-          <w:noProof/>
-          <w:lang w:val="pt-BR"/>
-        </w:rPr>
-        <w:t>que</w:t>
-      </w:r>
-      <w:r>
-        <w:rPr>
-          <w:noProof/>
-          <w:spacing w:val="-6"/>
-          <w:lang w:val="pt-BR"/>
-        </w:rPr>
-        <w:t xml:space="preserve"> </w:t>
-      </w:r>
-      <w:r>
-        <w:rPr>
-          <w:noProof/>
-          <w:lang w:val="pt-BR"/>
-        </w:rPr>
-        <w:t>mais</w:t>
-      </w:r>
-      <w:r>
-        <w:rPr>
-          <w:noProof/>
-          <w:spacing w:val="-6"/>
-          <w:lang w:val="pt-BR"/>
-        </w:rPr>
-        <w:t xml:space="preserve"> </w:t>
-      </w:r>
-      <w:r>
-        <w:rPr>
-          <w:noProof/>
-          <w:lang w:val="pt-BR"/>
-        </w:rPr>
-        <w:t>de</w:t>
-      </w:r>
-      <w:r>
-        <w:rPr>
-          <w:noProof/>
-          <w:spacing w:val="-7"/>
-          <w:lang w:val="pt-BR"/>
-        </w:rPr>
-        <w:t xml:space="preserve"> </w:t>
-      </w:r>
-      <w:r>
-        <w:rPr>
-          <w:noProof/>
-          <w:lang w:val="pt-BR"/>
-        </w:rPr>
-        <w:t>75%</w:t>
-      </w:r>
-      <w:r>
-        <w:rPr>
-          <w:noProof/>
-          <w:spacing w:val="-7"/>
-          <w:lang w:val="pt-BR"/>
-        </w:rPr>
-        <w:t xml:space="preserve"> </w:t>
-      </w:r>
-      <w:r>
-        <w:rPr>
-          <w:noProof/>
-          <w:lang w:val="pt-BR"/>
-        </w:rPr>
-        <w:t>das</w:t>
-      </w:r>
-      <w:r>
-        <w:rPr>
-          <w:noProof/>
-          <w:spacing w:val="-6"/>
-          <w:lang w:val="pt-BR"/>
-        </w:rPr>
-        <w:t xml:space="preserve"> </w:t>
+        <w:t xml:space="preserve"> </w:t>
+      </w:r>
+      <w:r>
+        <w:rPr>
+          <w:noProof/>
+          <w:lang w:val="pt-BR"/>
+        </w:rPr>
+        <w:t>De acordo com a</w:t>
+      </w:r>
+      <w:r>
+        <w:rPr>
+          <w:noProof/>
+          <w:lang w:val="pt-BR"/>
+        </w:rPr>
+        <w:t xml:space="preserve"> Fig</w:t>
+      </w:r>
+      <w:r>
+        <w:rPr>
+          <w:noProof/>
+          <w:lang w:val="pt-BR"/>
+        </w:rPr>
+        <w:t>ura</w:t>
+      </w:r>
+      <w:r>
+        <w:rPr>
+          <w:noProof/>
+          <w:lang w:val="pt-BR"/>
+        </w:rPr>
+        <w:t xml:space="preserve">. </w:t>
+      </w:r>
+      <w:r>
+        <w:rPr>
+          <w:noProof/>
+          <w:lang w:val="pt-BR"/>
+        </w:rPr>
+        <w:t>4</w:t>
+      </w:r>
+      <w:r>
+        <w:rPr>
+          <w:noProof/>
+          <w:lang w:val="pt-BR"/>
+        </w:rPr>
+        <w:t>.</w:t>
+      </w:r>
+      <w:r>
+        <w:rPr>
+          <w:noProof/>
+          <w:lang w:val="pt-BR"/>
+        </w:rPr>
+        <w:t xml:space="preserve"> é possível</w:t>
+      </w:r>
+      <w:r>
+        <w:rPr>
+          <w:noProof/>
+          <w:lang w:val="pt-BR"/>
+        </w:rPr>
+        <w:t xml:space="preserve"> notar que a mediana da</w:t>
+      </w:r>
+      <w:r>
+        <w:rPr>
+          <w:noProof/>
+          <w:lang w:val="pt-BR"/>
+        </w:rPr>
+        <w:t xml:space="preserve"> quantidade de palavras nas </w:t>
+      </w:r>
+      <w:r>
+        <w:rPr>
+          <w:noProof/>
+          <w:lang w:val="pt-BR"/>
+        </w:rPr>
+        <w:t xml:space="preserve">notícias não </w:t>
+      </w:r>
+      <w:r>
+        <w:rPr>
+          <w:noProof/>
+          <w:lang w:val="pt-BR"/>
+        </w:rPr>
+        <w:t>falsas</w:t>
+      </w:r>
+      <w:r>
+        <w:rPr>
+          <w:noProof/>
+          <w:lang w:val="pt-BR"/>
+        </w:rPr>
+        <w:t xml:space="preserve">, representadas pelo número 1, é muito maior do que 50% das </w:t>
       </w:r>
       <w:r>
         <w:rPr>
@@ -12463,262 +12372,16 @@
       <w:r>
         <w:rPr>
           <w:noProof/>
-          <w:spacing w:val="-9"/>
-          <w:lang w:val="pt-BR"/>
-        </w:rPr>
-        <w:t xml:space="preserve"> </w:t>
-      </w:r>
-      <w:r>
-        <w:rPr>
-          <w:noProof/>
-          <w:lang w:val="pt-BR"/>
-        </w:rPr>
-        <w:t>têm</w:t>
-      </w:r>
-      <w:r>
-        <w:rPr>
-          <w:noProof/>
-          <w:spacing w:val="-9"/>
-          <w:lang w:val="pt-BR"/>
-        </w:rPr>
-        <w:t xml:space="preserve"> </w:t>
-      </w:r>
-      <w:r>
-        <w:rPr>
-          <w:noProof/>
-          <w:lang w:val="pt-BR"/>
-        </w:rPr>
-        <w:t>menos</w:t>
-      </w:r>
-      <w:r>
-        <w:rPr>
-          <w:noProof/>
-          <w:spacing w:val="-8"/>
-          <w:lang w:val="pt-BR"/>
-        </w:rPr>
-        <w:t xml:space="preserve"> </w:t>
-      </w:r>
-      <w:r>
-        <w:rPr>
-          <w:noProof/>
-          <w:lang w:val="pt-BR"/>
-        </w:rPr>
-        <w:t>de</w:t>
-      </w:r>
-      <w:r>
-        <w:rPr>
-          <w:noProof/>
-          <w:spacing w:val="-10"/>
-          <w:lang w:val="pt-BR"/>
-        </w:rPr>
-        <w:t xml:space="preserve"> </w:t>
-      </w:r>
-      <w:r>
-        <w:rPr>
-          <w:noProof/>
-          <w:lang w:val="pt-BR"/>
-        </w:rPr>
-        <w:t>218</w:t>
-      </w:r>
-      <w:r>
-        <w:rPr>
-          <w:noProof/>
-          <w:spacing w:val="-2"/>
-          <w:lang w:val="pt-BR"/>
-        </w:rPr>
-        <w:t xml:space="preserve"> </w:t>
-      </w:r>
-      <w:r>
-        <w:rPr>
-          <w:noProof/>
-          <w:lang w:val="pt-BR"/>
-        </w:rPr>
-        <w:t>caracteres</w:t>
-      </w:r>
-      <w:r>
-        <w:rPr>
-          <w:noProof/>
-          <w:spacing w:val="-9"/>
-          <w:lang w:val="pt-BR"/>
-        </w:rPr>
-        <w:t xml:space="preserve"> </w:t>
-      </w:r>
-      <w:r>
-        <w:rPr>
-          <w:noProof/>
-          <w:lang w:val="pt-BR"/>
-        </w:rPr>
-        <w:t>de</w:t>
-      </w:r>
-      <w:r>
-        <w:rPr>
-          <w:noProof/>
-          <w:spacing w:val="-10"/>
-          <w:lang w:val="pt-BR"/>
-        </w:rPr>
-        <w:t xml:space="preserve"> </w:t>
-      </w:r>
-      <w:r>
-        <w:rPr>
-          <w:noProof/>
-          <w:lang w:val="pt-BR"/>
-        </w:rPr>
-        <w:t>palavras,</w:t>
-      </w:r>
-      <w:r>
-        <w:rPr>
-          <w:noProof/>
-          <w:spacing w:val="-5"/>
-          <w:lang w:val="pt-BR"/>
-        </w:rPr>
-        <w:t xml:space="preserve"> </w:t>
-      </w:r>
-      <w:r>
-        <w:rPr>
-          <w:noProof/>
-          <w:lang w:val="pt-BR"/>
-        </w:rPr>
-        <w:t>então</w:t>
-      </w:r>
-      <w:r>
-        <w:rPr>
-          <w:noProof/>
-          <w:spacing w:val="-8"/>
-          <w:lang w:val="pt-BR"/>
-        </w:rPr>
-        <w:t xml:space="preserve"> </w:t>
-      </w:r>
-      <w:r>
-        <w:rPr>
-          <w:noProof/>
-          <w:lang w:val="pt-BR"/>
-        </w:rPr>
-        <w:t>notícias falsas</w:t>
-      </w:r>
-      <w:r>
-        <w:rPr>
-          <w:noProof/>
-          <w:spacing w:val="-9"/>
-          <w:lang w:val="pt-BR"/>
-        </w:rPr>
-        <w:t xml:space="preserve"> </w:t>
-      </w:r>
-      <w:r>
-        <w:rPr>
-          <w:noProof/>
-          <w:lang w:val="pt-BR"/>
-        </w:rPr>
-        <w:t>tendem</w:t>
-      </w:r>
-      <w:r>
-        <w:rPr>
-          <w:noProof/>
-          <w:spacing w:val="-8"/>
-          <w:lang w:val="pt-BR"/>
-        </w:rPr>
-        <w:t xml:space="preserve"> </w:t>
-      </w:r>
-      <w:r>
-        <w:rPr>
-          <w:noProof/>
-          <w:lang w:val="pt-BR"/>
-        </w:rPr>
-        <w:t>a</w:t>
-      </w:r>
-      <w:r>
-        <w:rPr>
-          <w:noProof/>
-          <w:spacing w:val="-9"/>
-          <w:lang w:val="pt-BR"/>
-        </w:rPr>
-        <w:t xml:space="preserve"> </w:t>
-      </w:r>
-      <w:r>
-        <w:rPr>
-          <w:noProof/>
-          <w:lang w:val="pt-BR"/>
-        </w:rPr>
-        <w:t>ser</w:t>
-      </w:r>
-      <w:r>
-        <w:rPr>
-          <w:noProof/>
-          <w:spacing w:val="-9"/>
-          <w:lang w:val="pt-BR"/>
-        </w:rPr>
-        <w:t xml:space="preserve"> </w:t>
-      </w:r>
-      <w:r>
-        <w:rPr>
-          <w:noProof/>
-          <w:lang w:val="pt-BR"/>
-        </w:rPr>
-        <w:t>mais</w:t>
-      </w:r>
-      <w:r>
-        <w:rPr>
-          <w:noProof/>
-          <w:spacing w:val="-7"/>
-          <w:lang w:val="pt-BR"/>
-        </w:rPr>
-        <w:t xml:space="preserve"> </w:t>
-      </w:r>
-      <w:r>
-        <w:rPr>
-          <w:noProof/>
-          <w:lang w:val="pt-BR"/>
-        </w:rPr>
-        <w:t xml:space="preserve">curtas se comparadas com as não </w:t>
-      </w:r>
-      <w:r>
-        <w:rPr>
-          <w:noProof/>
-          <w:lang w:val="pt-BR"/>
-        </w:rPr>
-        <w:t>falsas</w:t>
-      </w:r>
-      <w:r>
-        <w:rPr>
-          <w:noProof/>
-          <w:lang w:val="pt-BR"/>
-        </w:rPr>
-        <w:t xml:space="preserve"> e mais de 75% das notícias não </w:t>
-      </w:r>
-      <w:r>
-        <w:rPr>
-          <w:noProof/>
-          <w:lang w:val="pt-BR"/>
-        </w:rPr>
-        <w:t>falsa</w:t>
-      </w:r>
-      <w:r>
-        <w:rPr>
-          <w:noProof/>
-          <w:lang w:val="pt-BR"/>
-        </w:rPr>
-        <w:t>s</w:t>
-      </w:r>
-      <w:r>
-        <w:rPr>
-          <w:noProof/>
-          <w:lang w:val="pt-BR"/>
-        </w:rPr>
-        <w:t xml:space="preserve"> tem número de palavras menor que 1369</w:t>
-      </w:r>
-      <w:r>
-        <w:rPr>
-          <w:noProof/>
-          <w:spacing w:val="-1"/>
-          <w:lang w:val="pt-BR"/>
-        </w:rPr>
-        <w:t xml:space="preserve"> </w:t>
-      </w:r>
-      <w:r>
-        <w:rPr>
-          <w:noProof/>
-          <w:lang w:val="pt-BR"/>
-        </w:rPr>
-        <w:t>caracteres.</w:t>
+          <w:lang w:val="pt-BR"/>
+        </w:rPr>
+        <w:t>, representadas pelo número 0</w:t>
+      </w:r>
+      <w:r>
+        <w:rPr>
+          <w:noProof/>
+          <w:lang w:val="pt-BR"/>
+        </w:rPr>
+        <w:t>.</w:t>
       </w:r>
     </w:p>
     <w:p>
@@ -12881,112 +12544,7 @@
           <w:noProof/>
           <w:lang w:val="pt-BR"/>
         </w:rPr>
-        <w:t>De acordo com a</w:t>
-      </w:r>
-      <w:r>
-        <w:rPr>
-          <w:noProof/>
-          <w:lang w:val="pt-BR"/>
-        </w:rPr>
-        <w:t xml:space="preserve"> Fig</w:t>
-      </w:r>
-      <w:r>
-        <w:rPr>
-          <w:noProof/>
-          <w:lang w:val="pt-BR"/>
-        </w:rPr>
-        <w:t>ura</w:t>
-      </w:r>
-      <w:r>
-        <w:rPr>
-          <w:noProof/>
-          <w:lang w:val="pt-BR"/>
-        </w:rPr>
-        <w:t xml:space="preserve">. </w:t>
-      </w:r>
-      <w:r>
-        <w:rPr>
-          <w:noProof/>
-          <w:lang w:val="pt-BR"/>
-        </w:rPr>
-        <w:t>4</w:t>
-      </w:r>
-      <w:r>
-        <w:rPr>
-          <w:noProof/>
-          <w:lang w:val="pt-BR"/>
-        </w:rPr>
-        <w:t>.</w:t>
-      </w:r>
-      <w:r>
-        <w:rPr>
-          <w:noProof/>
-          <w:lang w:val="pt-BR"/>
-        </w:rPr>
-        <w:t xml:space="preserve"> é</w:t>
-      </w:r>
-      <w:r>
-        <w:rPr>
-          <w:noProof/>
-          <w:lang w:val="pt-BR"/>
-        </w:rPr>
-        <w:t xml:space="preserve"> possível</w:t>
-      </w:r>
-      <w:r>
-        <w:rPr>
-          <w:noProof/>
-          <w:lang w:val="pt-BR"/>
-        </w:rPr>
-        <w:t xml:space="preserve"> notar que a mediana da</w:t>
-      </w:r>
-      <w:r>
-        <w:rPr>
-          <w:noProof/>
-          <w:lang w:val="pt-BR"/>
-        </w:rPr>
-        <w:t xml:space="preserve"> quantidade de palavras nas </w:t>
-      </w:r>
-      <w:r>
-        <w:rPr>
-          <w:noProof/>
-          <w:lang w:val="pt-BR"/>
-        </w:rPr>
-        <w:t xml:space="preserve">notícias não </w:t>
-      </w:r>
-      <w:r>
-        <w:rPr>
-          <w:noProof/>
-          <w:lang w:val="pt-BR"/>
-        </w:rPr>
-        <w:t>falsas</w:t>
-      </w:r>
-      <w:r>
-        <w:rPr>
-          <w:noProof/>
-          <w:lang w:val="pt-BR"/>
-        </w:rPr>
-        <w:t xml:space="preserve">, representadas pelo número 1, é muito maior do que 50% das </w:t>
-      </w:r>
-      <w:r>
-        <w:rPr>
-          <w:noProof/>
-          <w:lang w:val="pt-BR"/>
-        </w:rPr>
-        <w:t>notícias falsas</w:t>
-      </w:r>
-      <w:r>
-        <w:rPr>
-          <w:noProof/>
-          <w:lang w:val="pt-BR"/>
-        </w:rPr>
-        <w:t>, representadas pelo número 0</w:t>
-      </w:r>
-      <w:r>
-        <w:rPr>
-          <w:noProof/>
-          <w:lang w:val="pt-BR"/>
-        </w:rPr>
-        <w:t>. P</w:t>
+        <w:t>P</w:t>
       </w:r>
       <w:r>
         <w:rPr>
@@ -14962,18 +14520,7 @@
                 <w:szCs w:val="18"/>
                 <w:lang w:val="pt-BR"/>
               </w:rPr>
-              <w:t xml:space="preserve">SVM (Linear)+ </w:t>
-            </w:r>
-            <w:r>
-              <w:rPr>
-                <w:rFonts w:ascii="Linux Libertine" w:hAnsi="Linux Libertine" w:cs="Linux Libertine"/>
-                <w:noProof/>
-                <w:sz w:val="18"/>
-                <w:szCs w:val="18"/>
-                <w:lang w:val="pt-BR"/>
-              </w:rPr>
-              <w:lastRenderedPageBreak/>
-              <w:t>BOW</w:t>
+              <w:t>SVM (Linear)+ BOW</w:t>
             </w:r>
           </w:p>
         </w:tc>
@@ -15001,7 +14548,6 @@
                 <w:sz w:val="17"/>
                 <w:lang w:val="pt-BR"/>
               </w:rPr>
-              <w:lastRenderedPageBreak/>
               <w:t>75,03</w:t>
             </w:r>
           </w:p>
@@ -15323,6 +14869,7 @@
                 <w:szCs w:val="18"/>
                 <w:lang w:val="pt-BR"/>
               </w:rPr>
+              <w:lastRenderedPageBreak/>
               <w:t>SVM(Linear)+ TF-IDF</w:t>
             </w:r>
           </w:p>
@@ -21664,27 +21211,7 @@
           <w:shd w:val="clear" w:color="auto" w:fill="FCFCFC"/>
         </w:rPr>
         <w:tab/>
-        <w:t xml:space="preserve">El </w:t>
-      </w:r>
-      <w:proofErr w:type="spellStart"/>
-      <w:r>
-        <w:rPr>
-          <w:spacing w:val="4"/>
-          <w:sz w:val="14"/>
-          <w:szCs w:val="14"/>
-          <w:shd w:val="clear" w:color="auto" w:fill="FCFCFC"/>
-        </w:rPr>
-        <w:t>Naqa</w:t>
-      </w:r>
-      <w:proofErr w:type="spellEnd"/>
-      <w:r>
-        <w:rPr>
-          <w:spacing w:val="4"/>
-          <w:sz w:val="14"/>
-          <w:szCs w:val="14"/>
-          <w:shd w:val="clear" w:color="auto" w:fill="FCFCFC"/>
-        </w:rPr>
-        <w:t xml:space="preserve"> I., Murphy M. What Is </w:t>
+        <w:t xml:space="preserve">El Naqa I., Murphy M. What Is </w:t>
       </w:r>
       <w:r>
         <w:rPr>

</xml_diff>

<commit_message>
ajuste de alguns erros na metodologia e
no diagrama
</commit_message>
<xml_diff>
--- a/Artigo Fake News - Computer.docx
+++ b/Artigo Fake News - Computer.docx
@@ -7480,7 +7480,56 @@
           <w:noProof/>
           <w:lang w:val="pt-BR"/>
         </w:rPr>
-        <w:t xml:space="preserve"> Não foi possível chegar a uma conclusão porque ambos os resultados foram insuficientes ou muito semelhantes para chegar a uma solução.</w:t>
+        <w:t xml:space="preserve"> Não foi possível chegar a uma conclusão porque ambos os resultados </w:t>
+      </w:r>
+      <w:r>
+        <w:rPr>
+          <w:noProof/>
+          <w:lang w:val="pt-BR"/>
+        </w:rPr>
+        <w:t>d</w:t>
+      </w:r>
+      <w:r>
+        <w:rPr>
+          <w:noProof/>
+          <w:lang w:val="pt-BR"/>
+        </w:rPr>
+        <w:t>as métricas: a</w:t>
+      </w:r>
+      <w:r>
+        <w:rPr>
+          <w:noProof/>
+          <w:lang w:val="pt-BR"/>
+        </w:rPr>
+        <w:t>curácia, precisão, recall, F1 score e curva ROC</w:t>
+      </w:r>
+      <w:r>
+        <w:rPr>
+          <w:noProof/>
+          <w:lang w:val="pt-BR"/>
+        </w:rPr>
+        <w:t xml:space="preserve"> </w:t>
+      </w:r>
+      <w:r>
+        <w:rPr>
+          <w:noProof/>
+          <w:lang w:val="pt-BR"/>
+        </w:rPr>
+        <w:t xml:space="preserve">foram muito semelhantes </w:t>
+      </w:r>
+      <w:r>
+        <w:rPr>
+          <w:noProof/>
+          <w:lang w:val="pt-BR"/>
+        </w:rPr>
+        <w:t>o</w:t>
+      </w:r>
+      <w:r>
+        <w:rPr>
+          <w:noProof/>
+          <w:lang w:val="pt-BR"/>
+        </w:rPr>
+        <w:t>u muito ruins.</w:t>
       </w:r>
     </w:p>
     <w:p>
@@ -7507,7 +7556,28 @@
           <w:noProof/>
           <w:lang w:val="pt-BR"/>
         </w:rPr>
-        <w:t xml:space="preserve"> O algoritmo classificador SVM foi melhor que o </w:t>
+        <w:t xml:space="preserve"> O algoritmo classificador SVM </w:t>
+      </w:r>
+      <w:r>
+        <w:rPr>
+          <w:noProof/>
+          <w:lang w:val="pt-BR"/>
+        </w:rPr>
+        <w:t>apresentou valores para as métricas: a</w:t>
+      </w:r>
+      <w:r>
+        <w:rPr>
+          <w:noProof/>
+          <w:lang w:val="pt-BR"/>
+        </w:rPr>
+        <w:t xml:space="preserve">curácia, precisão, recall, F1 score e curva ROC </w:t>
+      </w:r>
+      <w:r>
+        <w:rPr>
+          <w:noProof/>
+          <w:lang w:val="pt-BR"/>
+        </w:rPr>
+        <w:t xml:space="preserve">melhor que o </w:t>
       </w:r>
       <w:r>
         <w:rPr>
@@ -7522,7 +7592,82 @@
           <w:noProof/>
           <w:lang w:val="pt-BR"/>
         </w:rPr>
-        <w:t xml:space="preserve"> e apresentou bons resultados.</w:t>
+        <w:t xml:space="preserve"> e obteve valores dos Erros</w:t>
+      </w:r>
+      <w:r>
+        <w:rPr>
+          <w:noProof/>
+          <w:spacing w:val="-6"/>
+          <w:lang w:val="pt-BR"/>
+        </w:rPr>
+        <w:t xml:space="preserve"> </w:t>
+      </w:r>
+      <w:r>
+        <w:rPr>
+          <w:noProof/>
+          <w:lang w:val="pt-BR"/>
+        </w:rPr>
+        <w:t>Tipo</w:t>
+      </w:r>
+      <w:r>
+        <w:rPr>
+          <w:noProof/>
+          <w:spacing w:val="-4"/>
+          <w:lang w:val="pt-BR"/>
+        </w:rPr>
+        <w:t xml:space="preserve"> </w:t>
+      </w:r>
+      <w:r>
+        <w:rPr>
+          <w:noProof/>
+          <w:lang w:val="pt-BR"/>
+        </w:rPr>
+        <w:t>I</w:t>
+      </w:r>
+      <w:r>
+        <w:rPr>
+          <w:noProof/>
+          <w:spacing w:val="-8"/>
+          <w:lang w:val="pt-BR"/>
+        </w:rPr>
+        <w:t xml:space="preserve"> </w:t>
+      </w:r>
+      <w:r>
+        <w:rPr>
+          <w:noProof/>
+          <w:lang w:val="pt-BR"/>
+        </w:rPr>
+        <w:t>e</w:t>
+      </w:r>
+      <w:r>
+        <w:rPr>
+          <w:noProof/>
+          <w:spacing w:val="-5"/>
+          <w:lang w:val="pt-BR"/>
+        </w:rPr>
+        <w:t xml:space="preserve"> </w:t>
+      </w:r>
+      <w:r>
+        <w:rPr>
+          <w:noProof/>
+          <w:lang w:val="pt-BR"/>
+        </w:rPr>
+        <w:t>Tipo</w:t>
+      </w:r>
+      <w:r>
+        <w:rPr>
+          <w:noProof/>
+          <w:spacing w:val="-3"/>
+          <w:lang w:val="pt-BR"/>
+        </w:rPr>
+        <w:t xml:space="preserve"> </w:t>
+      </w:r>
+      <w:r>
+        <w:rPr>
+          <w:noProof/>
+          <w:lang w:val="pt-BR"/>
+        </w:rPr>
+        <w:t>II baixos.</w:t>
       </w:r>
     </w:p>
     <w:p>
@@ -7549,7 +7694,35 @@
           <w:noProof/>
           <w:lang w:val="pt-BR"/>
         </w:rPr>
-        <w:t xml:space="preserve"> O algoritmo classificador SVM foi pior do que </w:t>
+        <w:t xml:space="preserve"> O algoritmo classificador SVM </w:t>
+      </w:r>
+      <w:r>
+        <w:rPr>
+          <w:noProof/>
+          <w:lang w:val="pt-BR"/>
+        </w:rPr>
+        <w:t>apresentou valores para as métricas: a</w:t>
+      </w:r>
+      <w:r>
+        <w:rPr>
+          <w:noProof/>
+          <w:lang w:val="pt-BR"/>
+        </w:rPr>
+        <w:t>curácia, precisão, recall, F1 score e curva ROC</w:t>
+      </w:r>
+      <w:r>
+        <w:rPr>
+          <w:noProof/>
+          <w:lang w:val="pt-BR"/>
+        </w:rPr>
+        <w:t xml:space="preserve"> </w:t>
+      </w:r>
+      <w:r>
+        <w:rPr>
+          <w:noProof/>
+          <w:lang w:val="pt-BR"/>
+        </w:rPr>
+        <w:t xml:space="preserve">pior do que </w:t>
       </w:r>
       <w:r>
         <w:rPr>
@@ -7564,7 +7737,110 @@
           <w:noProof/>
           <w:lang w:val="pt-BR"/>
         </w:rPr>
-        <w:t xml:space="preserve"> e apresentou resultados ruins.</w:t>
+        <w:t xml:space="preserve"> e </w:t>
+      </w:r>
+      <w:r>
+        <w:rPr>
+          <w:noProof/>
+          <w:lang w:val="pt-BR"/>
+        </w:rPr>
+        <w:t>e obteve valores dos Erros</w:t>
+      </w:r>
+      <w:r>
+        <w:rPr>
+          <w:noProof/>
+          <w:spacing w:val="-6"/>
+          <w:lang w:val="pt-BR"/>
+        </w:rPr>
+        <w:t xml:space="preserve"> </w:t>
+      </w:r>
+      <w:r>
+        <w:rPr>
+          <w:noProof/>
+          <w:lang w:val="pt-BR"/>
+        </w:rPr>
+        <w:t>Tipo</w:t>
+      </w:r>
+      <w:r>
+        <w:rPr>
+          <w:noProof/>
+          <w:spacing w:val="-4"/>
+          <w:lang w:val="pt-BR"/>
+        </w:rPr>
+        <w:t xml:space="preserve"> </w:t>
+      </w:r>
+      <w:r>
+        <w:rPr>
+          <w:noProof/>
+          <w:lang w:val="pt-BR"/>
+        </w:rPr>
+        <w:t>I</w:t>
+      </w:r>
+      <w:r>
+        <w:rPr>
+          <w:noProof/>
+          <w:spacing w:val="-8"/>
+          <w:lang w:val="pt-BR"/>
+        </w:rPr>
+        <w:t xml:space="preserve"> </w:t>
+      </w:r>
+      <w:r>
+        <w:rPr>
+          <w:noProof/>
+          <w:lang w:val="pt-BR"/>
+        </w:rPr>
+        <w:t>e</w:t>
+      </w:r>
+      <w:r>
+        <w:rPr>
+          <w:noProof/>
+          <w:spacing w:val="-5"/>
+          <w:lang w:val="pt-BR"/>
+        </w:rPr>
+        <w:t xml:space="preserve"> </w:t>
+      </w:r>
+      <w:r>
+        <w:rPr>
+          <w:noProof/>
+          <w:lang w:val="pt-BR"/>
+        </w:rPr>
+        <w:t>Tipo</w:t>
+      </w:r>
+      <w:r>
+        <w:rPr>
+          <w:noProof/>
+          <w:spacing w:val="-3"/>
+          <w:lang w:val="pt-BR"/>
+        </w:rPr>
+        <w:t xml:space="preserve"> </w:t>
+      </w:r>
+      <w:r>
+        <w:rPr>
+          <w:noProof/>
+          <w:lang w:val="pt-BR"/>
+        </w:rPr>
+        <w:t xml:space="preserve">II </w:t>
+      </w:r>
+      <w:r>
+        <w:rPr>
+          <w:noProof/>
+          <w:lang w:val="pt-BR"/>
+        </w:rPr>
+        <w:t>alto</w:t>
+      </w:r>
+      <w:r>
+        <w:rPr>
+          <w:noProof/>
+          <w:lang w:val="pt-BR"/>
+        </w:rPr>
+        <w:t>s</w:t>
+      </w:r>
+      <w:r>
+        <w:rPr>
+          <w:noProof/>
+          <w:lang w:val="pt-BR"/>
+        </w:rPr>
+        <w:t>.</w:t>
       </w:r>
     </w:p>
     <w:p>
@@ -7627,7 +7903,21 @@
           <w:noProof/>
           <w:lang w:val="pt-BR"/>
         </w:rPr>
-        <w:t>dados,</w:t>
+        <w:t>dados</w:t>
+      </w:r>
+      <w:r>
+        <w:rPr>
+          <w:noProof/>
+          <w:lang w:val="pt-BR"/>
+        </w:rPr>
+        <w:t xml:space="preserve"> do conjunto de treinamento</w:t>
+      </w:r>
+      <w:r>
+        <w:rPr>
+          <w:noProof/>
+          <w:lang w:val="pt-BR"/>
+        </w:rPr>
+        <w:t>,</w:t>
       </w:r>
       <w:r>
         <w:rPr>
@@ -10398,10 +10688,10 @@
           <w:lang w:val="pt-BR"/>
         </w:rPr>
         <w:drawing>
-          <wp:inline distT="0" distB="0" distL="0" distR="0" wp14:anchorId="1CA2AC3A" wp14:editId="382B633E">
-            <wp:extent cx="3048000" cy="800735"/>
-            <wp:effectExtent l="0" t="0" r="0" b="0"/>
-            <wp:docPr id="3" name="Picture 3" descr="Diagram&#10;&#10;Description automatically generated"/>
+          <wp:inline distT="0" distB="0" distL="0" distR="0" wp14:anchorId="27D4309F" wp14:editId="599022C7">
+            <wp:extent cx="3048000" cy="1348740"/>
+            <wp:effectExtent l="0" t="0" r="0" b="3810"/>
+            <wp:docPr id="1" name="Picture 1" descr="Diagram&#10;&#10;Description automatically generated"/>
             <wp:cNvGraphicFramePr>
               <a:graphicFrameLocks xmlns:a="http://schemas.openxmlformats.org/drawingml/2006/main" noChangeAspect="1"/>
             </wp:cNvGraphicFramePr>
@@ -10409,7 +10699,7 @@
               <a:graphicData uri="http://schemas.openxmlformats.org/drawingml/2006/picture">
                 <pic:pic xmlns:pic="http://schemas.openxmlformats.org/drawingml/2006/picture">
                   <pic:nvPicPr>
-                    <pic:cNvPr id="3" name="Picture 3" descr="Diagram&#10;&#10;Description automatically generated"/>
+                    <pic:cNvPr id="1" name="Picture 1" descr="Diagram&#10;&#10;Description automatically generated"/>
                     <pic:cNvPicPr/>
                   </pic:nvPicPr>
                   <pic:blipFill>
@@ -10421,7 +10711,7 @@
                   <pic:spPr>
                     <a:xfrm>
                       <a:off x="0" y="0"/>
-                      <a:ext cx="3048000" cy="800735"/>
+                      <a:ext cx="3048000" cy="1348740"/>
                     </a:xfrm>
                     <a:prstGeom prst="rect">
                       <a:avLst/>
@@ -11070,7 +11360,15 @@
           <w:noProof/>
           <w:lang w:val="pt-BR"/>
         </w:rPr>
-        <w:t xml:space="preserve"> não lineares, e o</w:t>
+        <w:t xml:space="preserve"> não </w:t>
+      </w:r>
+      <w:r>
+        <w:rPr>
+          <w:noProof/>
+          <w:lang w:val="pt-BR"/>
+        </w:rPr>
+        <w:lastRenderedPageBreak/>
+        <w:t>lineares, e o</w:t>
       </w:r>
       <w:r>
         <w:rPr>
@@ -11249,7 +11547,6 @@
           <w:lang w:val="pt-BR"/>
           <w14:ligatures w14:val="standard"/>
         </w:rPr>
-        <w:lastRenderedPageBreak/>
         <w:t>3.1</w:t>
       </w:r>
       <w:r>
@@ -11302,7 +11599,23 @@
           <w:noProof/>
           <w:lang w:val="pt-BR"/>
         </w:rPr>
-        <w:t xml:space="preserve"> em python, utilizando as bibliotecas Beautifulsoup e Selenium, ambas abertas, com o Beautifulsoup projetado para análise de documentos HTML e XML e Selenium projetado para ser uma estrutura portátil para testar aplicações </w:t>
+        <w:t xml:space="preserve"> em python, utilizando as bibliotecas Beautifulsoup e Selenium, ambas </w:t>
+      </w:r>
+      <w:r>
+        <w:rPr>
+          <w:i/>
+          <w:iCs/>
+          <w:noProof/>
+          <w:lang w:val="pt-BR"/>
+        </w:rPr>
+        <w:t>open-source</w:t>
+      </w:r>
+      <w:r>
+        <w:rPr>
+          <w:noProof/>
+          <w:lang w:val="pt-BR"/>
+        </w:rPr>
+        <w:t xml:space="preserve">, com o Beautifulsoup projetado para análise de documentos HTML e XML e Selenium projetado para ser uma estrutura portátil para testar aplicações </w:t>
       </w:r>
       <w:r>
         <w:rPr>
@@ -12544,35 +12857,7 @@
           <w:noProof/>
           <w:lang w:val="pt-BR"/>
         </w:rPr>
-        <w:t>P</w:t>
-      </w:r>
-      <w:r>
-        <w:rPr>
-          <w:noProof/>
-          <w:lang w:val="pt-BR"/>
-        </w:rPr>
-        <w:t>ortant</w:t>
-      </w:r>
-      <w:r>
-        <w:rPr>
-          <w:noProof/>
-          <w:lang w:val="pt-BR"/>
-        </w:rPr>
-        <w:t>o</w:t>
-      </w:r>
-      <w:r>
-        <w:rPr>
-          <w:noProof/>
-          <w:lang w:val="pt-BR"/>
-        </w:rPr>
-        <w:t xml:space="preserve"> pode-se levantar a hipótese que as noticias falsas tendem a ter textos mais curtos</w:t>
-      </w:r>
-      <w:r>
-        <w:rPr>
-          <w:noProof/>
-          <w:lang w:val="pt-BR"/>
-        </w:rPr>
-        <w:t>, cuja comprovação pode ser dada também pela média das palavras, onde</w:t>
+        <w:t>Portanto pode-se levantar a hipótese que as noticias falsas tendem a ter textos mais curtos, cuja comprovação pode ser dada também pela média das palavras, onde</w:t>
       </w:r>
       <w:r>
         <w:rPr>
@@ -14157,7 +14442,15 @@
           <w:noProof/>
           <w:lang w:val="pt-BR"/>
         </w:rPr>
-        <w:t xml:space="preserve"> foi alterado para realizar os testes com </w:t>
+        <w:t xml:space="preserve"> foi </w:t>
+      </w:r>
+      <w:r>
+        <w:rPr>
+          <w:noProof/>
+          <w:lang w:val="pt-BR"/>
+        </w:rPr>
+        <w:lastRenderedPageBreak/>
+        <w:t xml:space="preserve">alterado para realizar os testes com </w:t>
       </w:r>
       <w:r>
         <w:rPr>
@@ -14869,7 +15162,6 @@
                 <w:szCs w:val="18"/>
                 <w:lang w:val="pt-BR"/>
               </w:rPr>
-              <w:lastRenderedPageBreak/>
               <w:t>SVM(Linear)+ TF-IDF</w:t>
             </w:r>
           </w:p>
@@ -17194,7 +17486,15 @@
           <w:bCs/>
           <w:lang w:val="pt-BR" w:eastAsia="ja-JP"/>
         </w:rPr>
-        <w:t xml:space="preserve"> dos erros </w:t>
+        <w:t xml:space="preserve"> dos </w:t>
+      </w:r>
+      <w:r>
+        <w:rPr>
+          <w:b/>
+          <w:bCs/>
+          <w:lang w:val="pt-BR" w:eastAsia="ja-JP"/>
+        </w:rPr>
+        <w:t>Erros Tipo I e Tipo II</w:t>
       </w:r>
     </w:p>
     <w:tbl>
@@ -20411,6 +20711,7 @@
           <w:noProof/>
           <w:lang w:val="pt-BR"/>
         </w:rPr>
+        <w:lastRenderedPageBreak/>
         <w:t>Assim, em um contexto de linguagem natural sem a implementação de outras características, o SVM parece ser o melhor algoritmo para classificação</w:t>
       </w:r>
       <w:r>
@@ -20501,7 +20802,6 @@
           <w:noProof/>
           <w:lang w:val="pt-BR"/>
         </w:rPr>
-        <w:lastRenderedPageBreak/>
         <w:t xml:space="preserve">Além disso </w:t>
       </w:r>
       <w:r>
@@ -21211,7 +21511,27 @@
           <w:shd w:val="clear" w:color="auto" w:fill="FCFCFC"/>
         </w:rPr>
         <w:tab/>
-        <w:t xml:space="preserve">El Naqa I., Murphy M. What Is </w:t>
+        <w:t xml:space="preserve">El </w:t>
+      </w:r>
+      <w:proofErr w:type="spellStart"/>
+      <w:r>
+        <w:rPr>
+          <w:spacing w:val="4"/>
+          <w:sz w:val="14"/>
+          <w:szCs w:val="14"/>
+          <w:shd w:val="clear" w:color="auto" w:fill="FCFCFC"/>
+        </w:rPr>
+        <w:t>Naqa</w:t>
+      </w:r>
+      <w:proofErr w:type="spellEnd"/>
+      <w:r>
+        <w:rPr>
+          <w:spacing w:val="4"/>
+          <w:sz w:val="14"/>
+          <w:szCs w:val="14"/>
+          <w:shd w:val="clear" w:color="auto" w:fill="FCFCFC"/>
+        </w:rPr>
+        <w:t xml:space="preserve"> I., Murphy M. What Is </w:t>
       </w:r>
       <w:r>
         <w:rPr>
@@ -21678,15 +21998,7 @@
           <w:sz w:val="14"/>
           <w:szCs w:val="14"/>
         </w:rPr>
-        <w:t xml:space="preserve"> classifier. 2017 IEEE First Ukraine Conference on Electrical and Computer </w:t>
-      </w:r>
-      <w:r>
-        <w:rPr>
-          <w:noProof/>
-          <w:sz w:val="14"/>
-          <w:szCs w:val="14"/>
-        </w:rPr>
-        <w:t xml:space="preserve">Engineering (UKRCON), 2017, 900–903. </w:t>
+        <w:t xml:space="preserve"> classifier. 2017 IEEE First Ukraine Conference on Electrical and Computer Engineering (UKRCON), 2017, 900–903. </w:t>
       </w:r>
       <w:r>
         <w:rPr>
@@ -32263,10 +32575,6 @@
 </file>
 
 <file path=customXml/item1.xml><?xml version="1.0" encoding="utf-8"?>
-<b:Sources xmlns:b="http://schemas.openxmlformats.org/officeDocument/2006/bibliography" xmlns="http://schemas.openxmlformats.org/officeDocument/2006/bibliography" SelectedStyle="\APA.XSL" StyleName="APA"/>
-</file>
-
-<file path=customXml/item2.xml><?xml version="1.0" encoding="utf-8"?>
 <Workflow version="v.1.13">
   <Filtration versionrequired="True" status="DONE" StartTime="25-07-2014 13:27:04" EndTime="25-07-2014 13:28:29">
     <Mandatory>
@@ -32444,16 +32752,20 @@
 </Workflow>
 </file>
 
+<file path=customXml/item2.xml><?xml version="1.0" encoding="utf-8"?>
+<b:Sources xmlns:b="http://schemas.openxmlformats.org/officeDocument/2006/bibliography" xmlns="http://schemas.openxmlformats.org/officeDocument/2006/bibliography" SelectedStyle="\APA.XSL" StyleName="APA"/>
+</file>
+
 <file path=customXml/itemProps1.xml><?xml version="1.0" encoding="utf-8"?>
+<ds:datastoreItem xmlns:ds="http://schemas.openxmlformats.org/officeDocument/2006/customXml" ds:itemID="{4D45DBA2-DCF6-46BF-858B-9A8CC8161B4D}">
+  <ds:schemaRefs/>
+</ds:datastoreItem>
+</file>
+
+<file path=customXml/itemProps2.xml><?xml version="1.0" encoding="utf-8"?>
 <ds:datastoreItem xmlns:ds="http://schemas.openxmlformats.org/officeDocument/2006/customXml" ds:itemID="{B9F85DFA-BF3C-4880-8F7A-813FBACC05BB}">
   <ds:schemaRefs>
     <ds:schemaRef ds:uri="http://schemas.openxmlformats.org/officeDocument/2006/bibliography"/>
   </ds:schemaRefs>
 </ds:datastoreItem>
-</file>
-
-<file path=customXml/itemProps2.xml><?xml version="1.0" encoding="utf-8"?>
-<ds:datastoreItem xmlns:ds="http://schemas.openxmlformats.org/officeDocument/2006/customXml" ds:itemID="{4D45DBA2-DCF6-46BF-858B-9A8CC8161B4D}">
-  <ds:schemaRefs/>
-</ds:datastoreItem>
 </file>
</xml_diff>